<commit_message>
Updates on east-adl and repportkontrol skema
</commit_message>
<xml_diff>
--- a/Files/Rapportkontrolskema.docx
+++ b/Files/Rapportkontrolskema.docx
@@ -25,9 +25,9 @@
         <w:tblLook w:val="04A0" w:firstRow="1" w:lastRow="0" w:firstColumn="1" w:lastColumn="0" w:noHBand="0" w:noVBand="1"/>
       </w:tblPr>
       <w:tblGrid>
-        <w:gridCol w:w="2425"/>
-        <w:gridCol w:w="6166"/>
-        <w:gridCol w:w="1001"/>
+        <w:gridCol w:w="2261"/>
+        <w:gridCol w:w="5295"/>
+        <w:gridCol w:w="2036"/>
         <w:gridCol w:w="36"/>
       </w:tblGrid>
       <w:tr>
@@ -237,7 +237,143 @@
                 <w:color w:val="000000"/>
                 <w:lang w:eastAsia="da-DK"/>
               </w:rPr>
-              <w:t xml:space="preserve">Projekttitel, uddannelsesinstitution, fakultet, institut, uddannelse, semester, kursuskode, projektperiode, vejleder, projektgruppe og projektdeltagere (fornavn, efternavn, </w:t>
+              <w:t>Projekttitel</w:t>
+            </w:r>
+            <w:r>
+              <w:rPr>
+                <w:rFonts w:ascii="Calibri" w:eastAsia="Times New Roman" w:hAnsi="Calibri" w:cs="Calibri"/>
+                <w:color w:val="000000"/>
+                <w:lang w:eastAsia="da-DK"/>
+              </w:rPr>
+              <w:t xml:space="preserve">, </w:t>
+            </w:r>
+            <w:r>
+              <w:rPr>
+                <w:rFonts w:ascii="Calibri" w:eastAsia="Times New Roman" w:hAnsi="Calibri" w:cs="Calibri"/>
+                <w:color w:val="000000"/>
+                <w:lang w:eastAsia="da-DK"/>
+              </w:rPr>
+              <w:t>uddannelsesinstitution</w:t>
+            </w:r>
+            <w:r>
+              <w:rPr>
+                <w:rFonts w:ascii="Calibri" w:eastAsia="Times New Roman" w:hAnsi="Calibri" w:cs="Calibri"/>
+                <w:color w:val="000000"/>
+                <w:lang w:eastAsia="da-DK"/>
+              </w:rPr>
+              <w:t xml:space="preserve">, </w:t>
+            </w:r>
+            <w:r>
+              <w:rPr>
+                <w:rFonts w:ascii="Calibri" w:eastAsia="Times New Roman" w:hAnsi="Calibri" w:cs="Calibri"/>
+                <w:color w:val="000000"/>
+                <w:lang w:eastAsia="da-DK"/>
+              </w:rPr>
+              <w:t>fakultet</w:t>
+            </w:r>
+            <w:r>
+              <w:rPr>
+                <w:rFonts w:ascii="Calibri" w:eastAsia="Times New Roman" w:hAnsi="Calibri" w:cs="Calibri"/>
+                <w:color w:val="000000"/>
+                <w:lang w:eastAsia="da-DK"/>
+              </w:rPr>
+              <w:t xml:space="preserve">, </w:t>
+            </w:r>
+            <w:r>
+              <w:rPr>
+                <w:rFonts w:ascii="Calibri" w:eastAsia="Times New Roman" w:hAnsi="Calibri" w:cs="Calibri"/>
+                <w:color w:val="000000"/>
+                <w:lang w:eastAsia="da-DK"/>
+              </w:rPr>
+              <w:t>institut</w:t>
+            </w:r>
+            <w:r>
+              <w:rPr>
+                <w:rFonts w:ascii="Calibri" w:eastAsia="Times New Roman" w:hAnsi="Calibri" w:cs="Calibri"/>
+                <w:color w:val="000000"/>
+                <w:lang w:eastAsia="da-DK"/>
+              </w:rPr>
+              <w:t xml:space="preserve">, </w:t>
+            </w:r>
+            <w:r>
+              <w:rPr>
+                <w:rFonts w:ascii="Calibri" w:eastAsia="Times New Roman" w:hAnsi="Calibri" w:cs="Calibri"/>
+                <w:color w:val="000000"/>
+                <w:lang w:eastAsia="da-DK"/>
+              </w:rPr>
+              <w:t>uddannelse</w:t>
+            </w:r>
+            <w:r>
+              <w:rPr>
+                <w:rFonts w:ascii="Calibri" w:eastAsia="Times New Roman" w:hAnsi="Calibri" w:cs="Calibri"/>
+                <w:color w:val="000000"/>
+                <w:lang w:eastAsia="da-DK"/>
+              </w:rPr>
+              <w:t xml:space="preserve">, </w:t>
+            </w:r>
+            <w:r>
+              <w:rPr>
+                <w:rFonts w:ascii="Calibri" w:eastAsia="Times New Roman" w:hAnsi="Calibri" w:cs="Calibri"/>
+                <w:color w:val="000000"/>
+                <w:lang w:eastAsia="da-DK"/>
+              </w:rPr>
+              <w:t>semester</w:t>
+            </w:r>
+            <w:r>
+              <w:rPr>
+                <w:rFonts w:ascii="Calibri" w:eastAsia="Times New Roman" w:hAnsi="Calibri" w:cs="Calibri"/>
+                <w:color w:val="000000"/>
+                <w:lang w:eastAsia="da-DK"/>
+              </w:rPr>
+              <w:t xml:space="preserve">, </w:t>
+            </w:r>
+            <w:r>
+              <w:rPr>
+                <w:rFonts w:ascii="Calibri" w:eastAsia="Times New Roman" w:hAnsi="Calibri" w:cs="Calibri"/>
+                <w:color w:val="000000"/>
+                <w:lang w:eastAsia="da-DK"/>
+              </w:rPr>
+              <w:t>kursuskode</w:t>
+            </w:r>
+            <w:r>
+              <w:rPr>
+                <w:rFonts w:ascii="Calibri" w:eastAsia="Times New Roman" w:hAnsi="Calibri" w:cs="Calibri"/>
+                <w:color w:val="000000"/>
+                <w:lang w:eastAsia="da-DK"/>
+              </w:rPr>
+              <w:t xml:space="preserve">, </w:t>
+            </w:r>
+            <w:r>
+              <w:rPr>
+                <w:rFonts w:ascii="Calibri" w:eastAsia="Times New Roman" w:hAnsi="Calibri" w:cs="Calibri"/>
+                <w:color w:val="000000"/>
+                <w:lang w:eastAsia="da-DK"/>
+              </w:rPr>
+              <w:t>projektperiode</w:t>
+            </w:r>
+            <w:r>
+              <w:rPr>
+                <w:rFonts w:ascii="Calibri" w:eastAsia="Times New Roman" w:hAnsi="Calibri" w:cs="Calibri"/>
+                <w:color w:val="000000"/>
+                <w:lang w:eastAsia="da-DK"/>
+              </w:rPr>
+              <w:t xml:space="preserve">, </w:t>
+            </w:r>
+            <w:r>
+              <w:rPr>
+                <w:rFonts w:ascii="Calibri" w:eastAsia="Times New Roman" w:hAnsi="Calibri" w:cs="Calibri"/>
+                <w:color w:val="000000"/>
+                <w:lang w:eastAsia="da-DK"/>
+              </w:rPr>
+              <w:t>vejleder</w:t>
+            </w:r>
+            <w:r>
+              <w:rPr>
+                <w:rFonts w:ascii="Calibri" w:eastAsia="Times New Roman" w:hAnsi="Calibri" w:cs="Calibri"/>
+                <w:color w:val="000000"/>
+                <w:lang w:eastAsia="da-DK"/>
+              </w:rPr>
+              <w:t xml:space="preserve">, projektgruppe og projektdeltagere (fornavn, efternavn, </w:t>
             </w:r>
             <w:proofErr w:type="spellStart"/>
             <w:r>
@@ -286,6 +422,15 @@
                 <w:lang w:eastAsia="da-DK"/>
               </w:rPr>
             </w:pPr>
+            <w:r>
+              <w:rPr>
+                <w:rFonts w:ascii="Times New Roman" w:eastAsia="Times New Roman" w:hAnsi="Times New Roman" w:cs="Times New Roman"/>
+                <w:sz w:val="24"/>
+                <w:szCs w:val="24"/>
+                <w:lang w:eastAsia="da-DK"/>
+              </w:rPr>
+              <w:t>+</w:t>
+            </w:r>
           </w:p>
         </w:tc>
       </w:tr>
@@ -388,14 +533,28 @@
           </w:tcPr>
           <w:p>
             <w:pPr>
-              <w:spacing w:after="0" w:line="240" w:lineRule="auto"/>
-              <w:rPr>
-                <w:rFonts w:ascii="Times New Roman" w:eastAsia="Times New Roman" w:hAnsi="Times New Roman" w:cs="Times New Roman"/>
-                <w:sz w:val="24"/>
-                <w:szCs w:val="24"/>
-                <w:lang w:eastAsia="da-DK"/>
-              </w:rPr>
-            </w:pPr>
+              <w:pStyle w:val="Listeafsnit"/>
+              <w:numPr>
+                <w:ilvl w:val="0"/>
+                <w:numId w:val="2"/>
+              </w:numPr>
+              <w:spacing w:after="0" w:line="240" w:lineRule="auto"/>
+              <w:rPr>
+                <w:rFonts w:ascii="Times New Roman" w:eastAsia="Times New Roman" w:hAnsi="Times New Roman" w:cs="Times New Roman"/>
+                <w:sz w:val="24"/>
+                <w:szCs w:val="24"/>
+                <w:lang w:eastAsia="da-DK"/>
+              </w:rPr>
+            </w:pPr>
+            <w:r>
+              <w:rPr>
+                <w:rFonts w:ascii="Times New Roman" w:eastAsia="Times New Roman" w:hAnsi="Times New Roman" w:cs="Times New Roman"/>
+                <w:sz w:val="24"/>
+                <w:szCs w:val="24"/>
+                <w:lang w:eastAsia="da-DK"/>
+              </w:rPr>
+              <w:t>Mangler underskrift</w:t>
+            </w:r>
           </w:p>
         </w:tc>
       </w:tr>
@@ -552,62 +711,26 @@
                 <w:color w:val="000000"/>
                 <w:lang w:eastAsia="da-DK"/>
               </w:rPr>
-              <w:t xml:space="preserve">Hovedresultater og </w:t>
-            </w:r>
-            <w:proofErr w:type="gramStart"/>
-            <w:r>
-              <w:rPr>
-                <w:rFonts w:ascii="Calibri" w:eastAsia="Times New Roman" w:hAnsi="Calibri" w:cs="Calibri"/>
-                <w:color w:val="000000"/>
-                <w:lang w:eastAsia="da-DK"/>
-              </w:rPr>
-              <w:t>konklusioner  –</w:t>
-            </w:r>
-            <w:proofErr w:type="gramEnd"/>
-            <w:r>
-              <w:rPr>
-                <w:rFonts w:ascii="Calibri" w:eastAsia="Times New Roman" w:hAnsi="Calibri" w:cs="Calibri"/>
-                <w:color w:val="000000"/>
-                <w:lang w:eastAsia="da-DK"/>
-              </w:rPr>
-              <w:t xml:space="preserve"> hvad kom der ud af arbejdet.</w:t>
-            </w:r>
-          </w:p>
-          <w:p>
-            <w:pPr>
-              <w:spacing w:after="0" w:line="240" w:lineRule="auto"/>
-              <w:rPr>
-                <w:rFonts w:ascii="Times New Roman" w:eastAsia="Times New Roman" w:hAnsi="Times New Roman" w:cs="Times New Roman"/>
-                <w:sz w:val="24"/>
-                <w:szCs w:val="24"/>
-                <w:lang w:eastAsia="da-DK"/>
-              </w:rPr>
-            </w:pPr>
-            <w:r>
-              <w:rPr>
-                <w:rFonts w:ascii="Calibri" w:eastAsia="Times New Roman" w:hAnsi="Calibri" w:cs="Calibri"/>
-                <w:color w:val="000000"/>
-                <w:lang w:eastAsia="da-DK"/>
-              </w:rPr>
-              <w:t>(</w:t>
-            </w:r>
-            <w:proofErr w:type="gramStart"/>
-            <w:r>
-              <w:rPr>
-                <w:rFonts w:ascii="Calibri" w:eastAsia="Times New Roman" w:hAnsi="Calibri" w:cs="Calibri"/>
-                <w:color w:val="000000"/>
-                <w:lang w:eastAsia="da-DK"/>
-              </w:rPr>
-              <w:t>max  1</w:t>
-            </w:r>
-            <w:proofErr w:type="gramEnd"/>
-            <w:r>
-              <w:rPr>
-                <w:rFonts w:ascii="Calibri" w:eastAsia="Times New Roman" w:hAnsi="Calibri" w:cs="Calibri"/>
-                <w:color w:val="000000"/>
-                <w:lang w:eastAsia="da-DK"/>
-              </w:rPr>
-              <w:t xml:space="preserve"> side)</w:t>
+              <w:t>Hovedresultater og konklusioner – hvad kom der ud af arbejdet.</w:t>
+            </w:r>
+          </w:p>
+          <w:p>
+            <w:pPr>
+              <w:spacing w:after="0" w:line="240" w:lineRule="auto"/>
+              <w:rPr>
+                <w:rFonts w:ascii="Times New Roman" w:eastAsia="Times New Roman" w:hAnsi="Times New Roman" w:cs="Times New Roman"/>
+                <w:sz w:val="24"/>
+                <w:szCs w:val="24"/>
+                <w:lang w:eastAsia="da-DK"/>
+              </w:rPr>
+            </w:pPr>
+            <w:r>
+              <w:rPr>
+                <w:rFonts w:ascii="Calibri" w:eastAsia="Times New Roman" w:hAnsi="Calibri" w:cs="Calibri"/>
+                <w:color w:val="000000"/>
+                <w:lang w:eastAsia="da-DK"/>
+              </w:rPr>
+              <w:t>(max 1 side)</w:t>
             </w:r>
           </w:p>
         </w:tc>
@@ -718,20 +841,16 @@
                 <w:color w:val="000000"/>
                 <w:lang w:eastAsia="da-DK"/>
               </w:rPr>
-              <w:t xml:space="preserve">Hensigten med rapporten, målgruppe, forhistorie, </w:t>
-            </w:r>
-            <w:proofErr w:type="spellStart"/>
-            <w:proofErr w:type="gramStart"/>
-            <w:r>
-              <w:rPr>
-                <w:rFonts w:ascii="Calibri" w:eastAsia="Times New Roman" w:hAnsi="Calibri" w:cs="Calibri"/>
-                <w:color w:val="000000"/>
-                <w:lang w:eastAsia="da-DK"/>
-              </w:rPr>
-              <w:t>anerkendelser.r</w:t>
-            </w:r>
-            <w:proofErr w:type="spellEnd"/>
-            <w:proofErr w:type="gramEnd"/>
+              <w:t>Hensigten med rapporten, målgruppe, forhistorie, anerkendelser</w:t>
+            </w:r>
+            <w:r>
+              <w:rPr>
+                <w:rFonts w:ascii="Calibri" w:eastAsia="Times New Roman" w:hAnsi="Calibri" w:cs="Calibri"/>
+                <w:color w:val="000000"/>
+                <w:lang w:eastAsia="da-DK"/>
+              </w:rPr>
+              <w:t>.</w:t>
+            </w:r>
             <w:r>
               <w:rPr>
                 <w:rFonts w:ascii="Calibri" w:eastAsia="Times New Roman" w:hAnsi="Calibri" w:cs="Calibri"/>
@@ -898,6 +1017,15 @@
                 <w:lang w:eastAsia="da-DK"/>
               </w:rPr>
             </w:pPr>
+            <w:r>
+              <w:rPr>
+                <w:rFonts w:ascii="Times New Roman" w:eastAsia="Times New Roman" w:hAnsi="Times New Roman" w:cs="Times New Roman"/>
+                <w:sz w:val="24"/>
+                <w:szCs w:val="24"/>
+                <w:lang w:eastAsia="da-DK"/>
+              </w:rPr>
+              <w:t>+</w:t>
+            </w:r>
           </w:p>
         </w:tc>
       </w:tr>
@@ -1821,7 +1949,7 @@
       <w:tr>
         <w:trPr>
           <w:gridAfter w:val="1"/>
-          <w:trHeight w:val="408"/>
+          <w:trHeight w:val="450"/>
         </w:trPr>
         <w:tc>
           <w:tcPr>
@@ -1921,9 +2049,8 @@
                 <w:color w:val="000000"/>
                 <w:lang w:eastAsia="da-DK"/>
               </w:rPr>
-              <w:t xml:space="preserve">. Indledningen må gerne </w:t>
-            </w:r>
-            <w:proofErr w:type="spellStart"/>
+              <w:t>. Indledningen må gerne in</w:t>
+            </w:r>
             <w:r>
               <w:rPr>
                 <w:rFonts w:ascii="Calibri" w:eastAsia="Times New Roman" w:hAnsi="Calibri" w:cs="Calibri"/>
@@ -1932,9 +2059,8 @@
                 <w:color w:val="000000"/>
                 <w:lang w:eastAsia="da-DK"/>
               </w:rPr>
-              <w:t>includere</w:t>
-            </w:r>
-            <w:proofErr w:type="spellEnd"/>
+              <w:t>k</w:t>
+            </w:r>
             <w:r>
               <w:rPr>
                 <w:rFonts w:ascii="Calibri" w:eastAsia="Times New Roman" w:hAnsi="Calibri" w:cs="Calibri"/>
@@ -1943,7 +2069,7 @@
                 <w:color w:val="000000"/>
                 <w:lang w:eastAsia="da-DK"/>
               </w:rPr>
-              <w:t xml:space="preserve"> materiale direkte fra </w:t>
+              <w:t xml:space="preserve">ludere materiale direkte fra </w:t>
             </w:r>
             <w:proofErr w:type="spellStart"/>
             <w:r>
@@ -1984,6 +2110,7 @@
                 <w:color w:val="000000"/>
                 <w:lang w:eastAsia="da-DK"/>
               </w:rPr>
+              <w:lastRenderedPageBreak/>
               <w:t>Projektets rammer og baggrunden for projektet.</w:t>
             </w:r>
           </w:p>
@@ -2022,77 +2149,86 @@
                 <w:color w:val="000000"/>
                 <w:lang w:eastAsia="da-DK"/>
               </w:rPr>
+              <w:t>Problemformulering og afgrænsninger. </w:t>
+            </w:r>
+          </w:p>
+          <w:p>
+            <w:pPr>
+              <w:spacing w:after="0" w:line="240" w:lineRule="auto"/>
+              <w:rPr>
+                <w:rFonts w:ascii="Times New Roman" w:eastAsia="Times New Roman" w:hAnsi="Times New Roman" w:cs="Times New Roman"/>
+                <w:sz w:val="24"/>
+                <w:szCs w:val="24"/>
+                <w:lang w:eastAsia="da-DK"/>
+              </w:rPr>
+            </w:pPr>
+            <w:r>
+              <w:rPr>
+                <w:rFonts w:ascii="Calibri" w:eastAsia="Times New Roman" w:hAnsi="Calibri" w:cs="Calibri"/>
+                <w:color w:val="000000"/>
+                <w:lang w:eastAsia="da-DK"/>
+              </w:rPr>
+              <w:t>Formål og mål med projektet.</w:t>
+            </w:r>
+          </w:p>
+          <w:p>
+            <w:pPr>
+              <w:spacing w:after="0" w:line="240" w:lineRule="auto"/>
+              <w:rPr>
+                <w:rFonts w:ascii="Times New Roman" w:eastAsia="Times New Roman" w:hAnsi="Times New Roman" w:cs="Times New Roman"/>
+                <w:sz w:val="24"/>
+                <w:szCs w:val="24"/>
+                <w:lang w:eastAsia="da-DK"/>
+              </w:rPr>
+            </w:pPr>
+            <w:r>
+              <w:rPr>
+                <w:rFonts w:ascii="Calibri" w:eastAsia="Times New Roman" w:hAnsi="Calibri" w:cs="Calibri"/>
+                <w:color w:val="000000"/>
+                <w:lang w:eastAsia="da-DK"/>
+              </w:rPr>
+              <w:t>Problemformulering og afgrænsninger. </w:t>
+            </w:r>
+          </w:p>
+        </w:tc>
+        <w:tc>
+          <w:tcPr>
+            <w:tcW w:w="0" w:type="auto"/>
+            <w:vMerge w:val="restart"/>
+            <w:tcBorders>
+              <w:top w:val="single" w:sz="4" w:space="0" w:color="000000"/>
+              <w:left w:val="single" w:sz="4" w:space="0" w:color="000000"/>
+              <w:bottom w:val="single" w:sz="4" w:space="0" w:color="000000"/>
+              <w:right w:val="single" w:sz="4" w:space="0" w:color="000000"/>
+            </w:tcBorders>
+            <w:tcMar>
+              <w:top w:w="0" w:type="dxa"/>
+              <w:left w:w="108" w:type="dxa"/>
+              <w:bottom w:w="0" w:type="dxa"/>
+              <w:right w:w="108" w:type="dxa"/>
+            </w:tcMar>
+            <w:hideMark/>
+          </w:tcPr>
+          <w:p>
+            <w:pPr>
+              <w:spacing w:after="0" w:line="240" w:lineRule="auto"/>
+              <w:rPr>
+                <w:rFonts w:ascii="Times New Roman" w:eastAsia="Times New Roman" w:hAnsi="Times New Roman" w:cs="Times New Roman"/>
+                <w:sz w:val="24"/>
+                <w:szCs w:val="24"/>
+                <w:lang w:eastAsia="da-DK"/>
+              </w:rPr>
+            </w:pPr>
+            <w:r>
+              <w:rPr>
+                <w:rFonts w:ascii="Times New Roman" w:eastAsia="Times New Roman" w:hAnsi="Times New Roman" w:cs="Times New Roman"/>
+                <w:sz w:val="24"/>
+                <w:szCs w:val="24"/>
+                <w:lang w:eastAsia="da-DK"/>
+              </w:rPr>
               <w:lastRenderedPageBreak/>
-              <w:t>Problemformulering og afgrænsninger. </w:t>
-            </w:r>
-          </w:p>
-          <w:p>
-            <w:pPr>
-              <w:spacing w:after="0" w:line="240" w:lineRule="auto"/>
-              <w:rPr>
-                <w:rFonts w:ascii="Times New Roman" w:eastAsia="Times New Roman" w:hAnsi="Times New Roman" w:cs="Times New Roman"/>
-                <w:sz w:val="24"/>
-                <w:szCs w:val="24"/>
-                <w:lang w:eastAsia="da-DK"/>
-              </w:rPr>
-            </w:pPr>
-            <w:r>
-              <w:rPr>
-                <w:rFonts w:ascii="Calibri" w:eastAsia="Times New Roman" w:hAnsi="Calibri" w:cs="Calibri"/>
-                <w:color w:val="000000"/>
-                <w:lang w:eastAsia="da-DK"/>
-              </w:rPr>
-              <w:t>Formål og mål med projektet.</w:t>
-            </w:r>
-          </w:p>
-          <w:p>
-            <w:pPr>
-              <w:spacing w:after="0" w:line="240" w:lineRule="auto"/>
-              <w:rPr>
-                <w:rFonts w:ascii="Times New Roman" w:eastAsia="Times New Roman" w:hAnsi="Times New Roman" w:cs="Times New Roman"/>
-                <w:sz w:val="24"/>
-                <w:szCs w:val="24"/>
-                <w:lang w:eastAsia="da-DK"/>
-              </w:rPr>
-            </w:pPr>
-            <w:r>
-              <w:rPr>
-                <w:rFonts w:ascii="Calibri" w:eastAsia="Times New Roman" w:hAnsi="Calibri" w:cs="Calibri"/>
-                <w:color w:val="000000"/>
-                <w:lang w:eastAsia="da-DK"/>
-              </w:rPr>
-              <w:t>Problemformulering og afgrænsninger. </w:t>
-            </w:r>
-          </w:p>
-        </w:tc>
-        <w:tc>
-          <w:tcPr>
-            <w:tcW w:w="0" w:type="auto"/>
-            <w:vMerge w:val="restart"/>
-            <w:tcBorders>
-              <w:top w:val="single" w:sz="4" w:space="0" w:color="000000"/>
-              <w:left w:val="single" w:sz="4" w:space="0" w:color="000000"/>
-              <w:bottom w:val="single" w:sz="4" w:space="0" w:color="000000"/>
-              <w:right w:val="single" w:sz="4" w:space="0" w:color="000000"/>
-            </w:tcBorders>
-            <w:tcMar>
-              <w:top w:w="0" w:type="dxa"/>
-              <w:left w:w="108" w:type="dxa"/>
-              <w:bottom w:w="0" w:type="dxa"/>
-              <w:right w:w="108" w:type="dxa"/>
-            </w:tcMar>
-            <w:hideMark/>
-          </w:tcPr>
-          <w:p>
-            <w:pPr>
-              <w:spacing w:after="0" w:line="240" w:lineRule="auto"/>
-              <w:rPr>
-                <w:rFonts w:ascii="Times New Roman" w:eastAsia="Times New Roman" w:hAnsi="Times New Roman" w:cs="Times New Roman"/>
-                <w:sz w:val="24"/>
-                <w:szCs w:val="24"/>
-                <w:lang w:eastAsia="da-DK"/>
-              </w:rPr>
-            </w:pPr>
+              <w:t>+</w:t>
+            </w:r>
           </w:p>
         </w:tc>
       </w:tr>
@@ -2659,25 +2795,23 @@
                 <w:color w:val="FF0000"/>
                 <w:lang w:eastAsia="da-DK"/>
               </w:rPr>
-              <w:t xml:space="preserve">Begrebsdefinitioner, teori </w:t>
-            </w:r>
-            <w:proofErr w:type="gramStart"/>
+              <w:t>Begrebsdefinitioner, teori og</w:t>
+            </w:r>
             <w:r>
               <w:rPr>
                 <w:rFonts w:ascii="Calibri" w:eastAsia="Times New Roman" w:hAnsi="Calibri" w:cs="Calibri"/>
                 <w:color w:val="FF0000"/>
                 <w:lang w:eastAsia="da-DK"/>
               </w:rPr>
-              <w:t>og  fagligt</w:t>
-            </w:r>
-            <w:proofErr w:type="gramEnd"/>
+              <w:t xml:space="preserve"> </w:t>
+            </w:r>
             <w:r>
               <w:rPr>
                 <w:rFonts w:ascii="Calibri" w:eastAsia="Times New Roman" w:hAnsi="Calibri" w:cs="Calibri"/>
                 <w:color w:val="FF0000"/>
                 <w:lang w:eastAsia="da-DK"/>
               </w:rPr>
-              <w:t xml:space="preserve"> vidensgrundlag</w:t>
+              <w:t>fagligt vidensgrundlag</w:t>
             </w:r>
           </w:p>
         </w:tc>
@@ -3033,25 +3167,7 @@
                 <w:color w:val="000000"/>
                 <w:lang w:eastAsia="da-DK"/>
               </w:rPr>
-              <w:t xml:space="preserve">Det faktiske udviklingsarbejde. Faserne, iterationerne og det </w:t>
-            </w:r>
-            <w:proofErr w:type="gramStart"/>
-            <w:r>
-              <w:rPr>
-                <w:rFonts w:ascii="Calibri" w:eastAsia="Times New Roman" w:hAnsi="Calibri" w:cs="Calibri"/>
-                <w:color w:val="000000"/>
-                <w:lang w:eastAsia="da-DK"/>
-              </w:rPr>
-              <w:t>faktiske  arbejde</w:t>
-            </w:r>
-            <w:proofErr w:type="gramEnd"/>
-            <w:r>
-              <w:rPr>
-                <w:rFonts w:ascii="Calibri" w:eastAsia="Times New Roman" w:hAnsi="Calibri" w:cs="Calibri"/>
-                <w:color w:val="000000"/>
-                <w:lang w:eastAsia="da-DK"/>
-              </w:rPr>
-              <w:t xml:space="preserve"> i dem?</w:t>
+              <w:t>Det faktiske udviklingsarbejde. Faserne, iterationerne og det faktiske arbejde i dem?</w:t>
             </w:r>
           </w:p>
           <w:p>
@@ -3681,6 +3797,15 @@
                 <w:lang w:eastAsia="da-DK"/>
               </w:rPr>
             </w:pPr>
+            <w:r>
+              <w:rPr>
+                <w:rFonts w:ascii="Times New Roman" w:eastAsia="Times New Roman" w:hAnsi="Times New Roman" w:cs="Times New Roman"/>
+                <w:sz w:val="24"/>
+                <w:szCs w:val="24"/>
+                <w:lang w:eastAsia="da-DK"/>
+              </w:rPr>
+              <w:t>+</w:t>
+            </w:r>
           </w:p>
         </w:tc>
         <w:tc>
@@ -4312,6 +4437,7 @@
                 <w:color w:val="000000"/>
                 <w:lang w:eastAsia="da-DK"/>
               </w:rPr>
+              <w:lastRenderedPageBreak/>
               <w:t>Diskussion</w:t>
             </w:r>
           </w:p>
@@ -4475,7 +4601,6 @@
                 <w:color w:val="000000"/>
                 <w:lang w:eastAsia="da-DK"/>
               </w:rPr>
-              <w:lastRenderedPageBreak/>
               <w:t>Konklusion</w:t>
             </w:r>
           </w:p>
@@ -4801,27 +4926,23 @@
                 <w:color w:val="000000"/>
                 <w:lang w:eastAsia="da-DK"/>
               </w:rPr>
-              <w:t xml:space="preserve">Processen og gruppens refleksion over processen: Læringsprocessen, teamroller, samarbejdet internt i gruppen og med vejleder, projektarbejdsformen, arbejdsformer, metoder, skriveprocessen, den tidsmæssige styring af </w:t>
-            </w:r>
-            <w:proofErr w:type="spellStart"/>
-            <w:proofErr w:type="gramStart"/>
-            <w:r>
-              <w:rPr>
-                <w:rFonts w:ascii="Calibri" w:eastAsia="Times New Roman" w:hAnsi="Calibri" w:cs="Calibri"/>
-                <w:color w:val="000000"/>
-                <w:lang w:eastAsia="da-DK"/>
-              </w:rPr>
-              <w:t>projektet,ledelse</w:t>
-            </w:r>
-            <w:proofErr w:type="spellEnd"/>
-            <w:proofErr w:type="gramEnd"/>
-            <w:r>
-              <w:rPr>
-                <w:rFonts w:ascii="Calibri" w:eastAsia="Times New Roman" w:hAnsi="Calibri" w:cs="Calibri"/>
-                <w:color w:val="000000"/>
-                <w:lang w:eastAsia="da-DK"/>
-              </w:rPr>
-              <w:t xml:space="preserve"> af projektet, arbejdsfordeling i projektet m.m. </w:t>
+              <w:t>Processen og gruppens refleksion over processen: Læringsprocessen, teamroller, samarbejdet internt i gruppen og med vejleder, projektarbejdsformen, arbejdsformer, metoder, skriveprocessen, den tidsmæssige styring af projektet,</w:t>
+            </w:r>
+            <w:r>
+              <w:rPr>
+                <w:rFonts w:ascii="Calibri" w:eastAsia="Times New Roman" w:hAnsi="Calibri" w:cs="Calibri"/>
+                <w:color w:val="000000"/>
+                <w:lang w:eastAsia="da-DK"/>
+              </w:rPr>
+              <w:t xml:space="preserve"> </w:t>
+            </w:r>
+            <w:r>
+              <w:rPr>
+                <w:rFonts w:ascii="Calibri" w:eastAsia="Times New Roman" w:hAnsi="Calibri" w:cs="Calibri"/>
+                <w:color w:val="000000"/>
+                <w:lang w:eastAsia="da-DK"/>
+              </w:rPr>
+              <w:t>ledelse af projektet, arbejdsfordeling i projektet m.m. </w:t>
             </w:r>
           </w:p>
           <w:p>
@@ -5504,16 +5625,14 @@
               </w:rPr>
               <w:t xml:space="preserve">Formidler rapporten </w:t>
             </w:r>
-            <w:proofErr w:type="spellStart"/>
-            <w:r>
-              <w:rPr>
-                <w:rFonts w:ascii="Calibri" w:eastAsia="Times New Roman" w:hAnsi="Calibri" w:cs="Calibri"/>
-                <w:color w:val="000000"/>
-                <w:lang w:eastAsia="da-DK"/>
-              </w:rPr>
-              <w:t>projeket</w:t>
-            </w:r>
-            <w:proofErr w:type="spellEnd"/>
+            <w:r>
+              <w:rPr>
+                <w:rFonts w:ascii="Calibri" w:eastAsia="Times New Roman" w:hAnsi="Calibri" w:cs="Calibri"/>
+                <w:color w:val="000000"/>
+                <w:lang w:eastAsia="da-DK"/>
+              </w:rPr>
+              <w:t>projektet</w:t>
+            </w:r>
             <w:r>
               <w:rPr>
                 <w:rFonts w:ascii="Calibri" w:eastAsia="Times New Roman" w:hAnsi="Calibri" w:cs="Calibri"/>
@@ -5539,25 +5658,7 @@
                 <w:color w:val="000000"/>
                 <w:lang w:eastAsia="da-DK"/>
               </w:rPr>
-              <w:t xml:space="preserve">Er </w:t>
-            </w:r>
-            <w:proofErr w:type="gramStart"/>
-            <w:r>
-              <w:rPr>
-                <w:rFonts w:ascii="Calibri" w:eastAsia="Times New Roman" w:hAnsi="Calibri" w:cs="Calibri"/>
-                <w:color w:val="000000"/>
-                <w:lang w:eastAsia="da-DK"/>
-              </w:rPr>
-              <w:t>sproget  neutralt</w:t>
-            </w:r>
-            <w:proofErr w:type="gramEnd"/>
-            <w:r>
-              <w:rPr>
-                <w:rFonts w:ascii="Calibri" w:eastAsia="Times New Roman" w:hAnsi="Calibri" w:cs="Calibri"/>
-                <w:color w:val="000000"/>
-                <w:lang w:eastAsia="da-DK"/>
-              </w:rPr>
-              <w:t>, aktivt, upersonligt, konkret, præcist, kortfattet og korrekt.</w:t>
+              <w:t>Er sproget neutralt, aktivt, upersonligt, konkret, præcist, kortfattet og korrekt.</w:t>
             </w:r>
           </w:p>
           <w:p>
@@ -6412,8 +6513,123 @@
       </w:rPr>
     </w:lvl>
   </w:abstractNum>
+  <w:abstractNum w:abstractNumId="1" w15:restartNumberingAfterBreak="0">
+    <w:nsid w:val="6AC72634"/>
+    <w:multiLevelType w:val="hybridMultilevel"/>
+    <w:tmpl w:val="4468B488"/>
+    <w:lvl w:ilvl="0" w:tplc="4106EFCE">
+      <w:numFmt w:val="bullet"/>
+      <w:lvlText w:val="-"/>
+      <w:lvlJc w:val="left"/>
+      <w:pPr>
+        <w:ind w:left="720" w:hanging="360"/>
+      </w:pPr>
+      <w:rPr>
+        <w:rFonts w:ascii="Times New Roman" w:eastAsia="Times New Roman" w:hAnsi="Times New Roman" w:cs="Times New Roman" w:hint="default"/>
+      </w:rPr>
+    </w:lvl>
+    <w:lvl w:ilvl="1" w:tplc="04060003" w:tentative="1">
+      <w:start w:val="1"/>
+      <w:numFmt w:val="bullet"/>
+      <w:lvlText w:val="o"/>
+      <w:lvlJc w:val="left"/>
+      <w:pPr>
+        <w:ind w:left="1440" w:hanging="360"/>
+      </w:pPr>
+      <w:rPr>
+        <w:rFonts w:ascii="Courier New" w:hAnsi="Courier New" w:cs="Courier New" w:hint="default"/>
+      </w:rPr>
+    </w:lvl>
+    <w:lvl w:ilvl="2" w:tplc="04060005" w:tentative="1">
+      <w:start w:val="1"/>
+      <w:numFmt w:val="bullet"/>
+      <w:lvlText w:val=""/>
+      <w:lvlJc w:val="left"/>
+      <w:pPr>
+        <w:ind w:left="2160" w:hanging="360"/>
+      </w:pPr>
+      <w:rPr>
+        <w:rFonts w:ascii="Wingdings" w:hAnsi="Wingdings" w:hint="default"/>
+      </w:rPr>
+    </w:lvl>
+    <w:lvl w:ilvl="3" w:tplc="04060001" w:tentative="1">
+      <w:start w:val="1"/>
+      <w:numFmt w:val="bullet"/>
+      <w:lvlText w:val=""/>
+      <w:lvlJc w:val="left"/>
+      <w:pPr>
+        <w:ind w:left="2880" w:hanging="360"/>
+      </w:pPr>
+      <w:rPr>
+        <w:rFonts w:ascii="Symbol" w:hAnsi="Symbol" w:hint="default"/>
+      </w:rPr>
+    </w:lvl>
+    <w:lvl w:ilvl="4" w:tplc="04060003" w:tentative="1">
+      <w:start w:val="1"/>
+      <w:numFmt w:val="bullet"/>
+      <w:lvlText w:val="o"/>
+      <w:lvlJc w:val="left"/>
+      <w:pPr>
+        <w:ind w:left="3600" w:hanging="360"/>
+      </w:pPr>
+      <w:rPr>
+        <w:rFonts w:ascii="Courier New" w:hAnsi="Courier New" w:cs="Courier New" w:hint="default"/>
+      </w:rPr>
+    </w:lvl>
+    <w:lvl w:ilvl="5" w:tplc="04060005" w:tentative="1">
+      <w:start w:val="1"/>
+      <w:numFmt w:val="bullet"/>
+      <w:lvlText w:val=""/>
+      <w:lvlJc w:val="left"/>
+      <w:pPr>
+        <w:ind w:left="4320" w:hanging="360"/>
+      </w:pPr>
+      <w:rPr>
+        <w:rFonts w:ascii="Wingdings" w:hAnsi="Wingdings" w:hint="default"/>
+      </w:rPr>
+    </w:lvl>
+    <w:lvl w:ilvl="6" w:tplc="04060001" w:tentative="1">
+      <w:start w:val="1"/>
+      <w:numFmt w:val="bullet"/>
+      <w:lvlText w:val=""/>
+      <w:lvlJc w:val="left"/>
+      <w:pPr>
+        <w:ind w:left="5040" w:hanging="360"/>
+      </w:pPr>
+      <w:rPr>
+        <w:rFonts w:ascii="Symbol" w:hAnsi="Symbol" w:hint="default"/>
+      </w:rPr>
+    </w:lvl>
+    <w:lvl w:ilvl="7" w:tplc="04060003" w:tentative="1">
+      <w:start w:val="1"/>
+      <w:numFmt w:val="bullet"/>
+      <w:lvlText w:val="o"/>
+      <w:lvlJc w:val="left"/>
+      <w:pPr>
+        <w:ind w:left="5760" w:hanging="360"/>
+      </w:pPr>
+      <w:rPr>
+        <w:rFonts w:ascii="Courier New" w:hAnsi="Courier New" w:cs="Courier New" w:hint="default"/>
+      </w:rPr>
+    </w:lvl>
+    <w:lvl w:ilvl="8" w:tplc="04060005" w:tentative="1">
+      <w:start w:val="1"/>
+      <w:numFmt w:val="bullet"/>
+      <w:lvlText w:val=""/>
+      <w:lvlJc w:val="left"/>
+      <w:pPr>
+        <w:ind w:left="6480" w:hanging="360"/>
+      </w:pPr>
+      <w:rPr>
+        <w:rFonts w:ascii="Wingdings" w:hAnsi="Wingdings" w:hint="default"/>
+      </w:rPr>
+    </w:lvl>
+  </w:abstractNum>
   <w:num w:numId="1">
     <w:abstractNumId w:val="0"/>
+  </w:num>
+  <w:num w:numId="2">
+    <w:abstractNumId w:val="1"/>
   </w:num>
 </w:numbering>
 </file>
@@ -6861,6 +7077,17 @@
       <w:lang w:eastAsia="da-DK"/>
     </w:rPr>
   </w:style>
+  <w:style w:type="paragraph" w:styleId="Listeafsnit">
+    <w:name w:val="List Paragraph"/>
+    <w:basedOn w:val="Normal"/>
+    <w:uiPriority w:val="34"/>
+    <w:qFormat/>
+    <w:rsid w:val="00B63C1C"/>
+    <w:pPr>
+      <w:ind w:left="720"/>
+      <w:contextualSpacing/>
+    </w:pPr>
+  </w:style>
 </w:styles>
 </file>
 

</xml_diff>